<commit_message>
Small changes in Zad2 based on feedback from classes
</commit_message>
<xml_diff>
--- a/Lab07/MIASI Wiecek 07.docx
+++ b/Lab07/MIASI Wiecek 07.docx
@@ -143,22 +143,14 @@
     </w:p>
     <w:p>
       <w:r>
-        <w:t xml:space="preserve">Po wysłaniu wiadomości (T1) tworzona jest kopia zapasowa (P5). Jeśli wiadomość w drodze się zgubi (T4) to wysyłana jest kopia (T5) która znika z pamięci. </w:t>
-      </w:r>
-      <w:r>
-        <w:t>Do momentu otrzymania wiadomości przez odbiorcę nie jest możliwe utworzenie nowej wiadomości przez nadawcę</w:t>
-      </w:r>
-    </w:p>
-    <w:p>
-      <w:r>
         <w:rPr>
           <w:noProof/>
         </w:rPr>
         <w:drawing>
-          <wp:inline distT="0" distB="0" distL="0" distR="0" wp14:anchorId="1D5E294D" wp14:editId="66FCF813">
-            <wp:extent cx="5756910" cy="5354955"/>
-            <wp:effectExtent l="0" t="0" r="0" b="0"/>
-            <wp:docPr id="5" name="Obraz 5"/>
+          <wp:inline distT="0" distB="0" distL="0" distR="0" wp14:anchorId="3D037FC2" wp14:editId="250D5E1B">
+            <wp:extent cx="5457825" cy="5086350"/>
+            <wp:effectExtent l="0" t="0" r="9525" b="0"/>
+            <wp:docPr id="2" name="Obraz 2"/>
             <wp:cNvGraphicFramePr>
               <a:graphicFrameLocks xmlns:a="http://schemas.openxmlformats.org/drawingml/2006/main" noChangeAspect="1"/>
             </wp:cNvGraphicFramePr>
@@ -166,7 +158,7 @@
               <a:graphicData uri="http://schemas.openxmlformats.org/drawingml/2006/picture">
                 <pic:pic xmlns:pic="http://schemas.openxmlformats.org/drawingml/2006/picture">
                   <pic:nvPicPr>
-                    <pic:cNvPr id="0" name="Picture 3"/>
+                    <pic:cNvPr id="0" name="Picture 1"/>
                     <pic:cNvPicPr>
                       <a:picLocks noChangeAspect="1" noChangeArrowheads="1"/>
                     </pic:cNvPicPr>
@@ -187,7 +179,7 @@
                   <pic:spPr bwMode="auto">
                     <a:xfrm>
                       <a:off x="0" y="0"/>
-                      <a:ext cx="5756910" cy="5354955"/>
+                      <a:ext cx="5457825" cy="5086350"/>
                     </a:xfrm>
                     <a:prstGeom prst="rect">
                       <a:avLst/>
@@ -399,7 +391,7 @@
       </w:rPr>
     </w:lvl>
   </w:abstractNum>
-  <w:num w:numId="1">
+  <w:num w:numId="1" w16cid:durableId="1050494075">
     <w:abstractNumId w:val="0"/>
   </w:num>
 </w:numbering>

</xml_diff>